<commit_message>
Uploaded - 1st good version 1.0
</commit_message>
<xml_diff>
--- a/Templates/Multi/1.docx
+++ b/Templates/Multi/1.docx
@@ -4,7 +4,7 @@
   <w:body>
     <w:p>
       <w:pPr>
-        <w:jc w:val="right"/>
+        <w:jc w:val="center"/>
         <w:rPr>
           <w:rFonts w:ascii="Macedonian Unicorn" w:hAnsi="Macedonian Unicorn" w:cs="Calibri"/>
           <w:sz w:val="40"/>
@@ -13,86 +13,12 @@
       </w:pPr>
       <w:bookmarkStart w:id="0" w:name="_GoBack"/>
       <w:bookmarkEnd w:id="0"/>
-      <w:r>
-        <w:rPr>
-          <w:rFonts w:ascii="Macedonian Unicorn" w:hAnsi="Macedonian Unicorn" w:cs="Calibri"/>
-          <w:sz w:val="40"/>
-          <w:szCs w:val="40"/>
-        </w:rPr>
-        <w:t>0007/16</w:t>
-      </w:r>
     </w:p>
     <w:p>
       <w:pPr>
         <w:jc w:val="center"/>
         <w:rPr>
           <w:rFonts w:ascii="Macedonian Unicorn" w:hAnsi="Macedonian Unicorn" w:cs="Calibri"/>
-          <w:sz w:val="40"/>
-          <w:szCs w:val="40"/>
-        </w:rPr>
-      </w:pPr>
-    </w:p>
-    <w:p>
-      <w:pPr>
-        <w:jc w:val="center"/>
-        <w:rPr>
-          <w:rFonts w:ascii="Macedonian Unicorn" w:hAnsi="Macedonian Unicorn" w:cs="Calibri"/>
-          <w:sz w:val="40"/>
-          <w:szCs w:val="40"/>
-        </w:rPr>
-      </w:pPr>
-    </w:p>
-    <w:p>
-      <w:pPr>
-        <w:jc w:val="center"/>
-        <w:rPr>
-          <w:rFonts w:ascii="Macedonian Unicorn" w:hAnsi="Macedonian Unicorn" w:cs="Calibri"/>
-          <w:sz w:val="40"/>
-          <w:szCs w:val="40"/>
-        </w:rPr>
-      </w:pPr>
-    </w:p>
-    <w:p>
-      <w:pPr>
-        <w:jc w:val="center"/>
-        <w:rPr>
-          <w:rFonts w:ascii="Macedonian Unicorn" w:hAnsi="Macedonian Unicorn" w:cs="Calibri"/>
-          <w:sz w:val="40"/>
-          <w:szCs w:val="40"/>
-        </w:rPr>
-      </w:pPr>
-    </w:p>
-    <w:p>
-      <w:pPr>
-        <w:spacing w:after="120"/>
-        <w:jc w:val="center"/>
-        <w:rPr>
-          <w:rFonts w:ascii="Macedonian Unicorn" w:hAnsi="Macedonian Unicorn" w:cs="Calibri"/>
-          <w:spacing w:val="30"/>
-          <w:sz w:val="40"/>
-          <w:szCs w:val="40"/>
-        </w:rPr>
-      </w:pPr>
-    </w:p>
-    <w:p>
-      <w:pPr>
-        <w:spacing w:after="120"/>
-        <w:jc w:val="center"/>
-        <w:rPr>
-          <w:rFonts w:ascii="Macedonian Unicorn" w:hAnsi="Macedonian Unicorn" w:cs="Calibri"/>
-          <w:spacing w:val="30"/>
-          <w:sz w:val="40"/>
-          <w:szCs w:val="40"/>
-        </w:rPr>
-      </w:pPr>
-    </w:p>
-    <w:p>
-      <w:pPr>
-        <w:spacing w:after="120"/>
-        <w:jc w:val="center"/>
-        <w:rPr>
-          <w:rFonts w:ascii="Macedonian Unicorn" w:hAnsi="Macedonian Unicorn" w:cs="Calibri"/>
-          <w:spacing w:val="30"/>
           <w:sz w:val="40"/>
           <w:szCs w:val="40"/>
         </w:rPr>
@@ -104,20 +30,16 @@
         <w:jc w:val="center"/>
         <w:rPr>
           <w:rFonts w:ascii="Macedonian Unicorn" w:hAnsi="Macedonian Unicorn" w:cs="Calibri"/>
-          <w:spacing w:val="30"/>
-          <w:sz w:val="40"/>
-          <w:szCs w:val="40"/>
+          <w:spacing w:val="60"/>
+          <w:sz w:val="96"/>
+          <w:szCs w:val="40"/>
+          <w14:shadow w14:blurRad="50800" w14:dist="38100" w14:dir="10800000" w14:sx="100000" w14:sy="100000" w14:kx="0" w14:ky="0" w14:algn="r">
+            <w14:srgbClr w14:val="000000">
+              <w14:alpha w14:val="60000"/>
+            </w14:srgbClr>
+          </w14:shadow>
         </w:rPr>
       </w:pPr>
-      <w:r>
-        <w:rPr>
-          <w:rFonts w:ascii="Macedonian Unicorn" w:hAnsi="Macedonian Unicorn" w:cs="Calibri"/>
-          <w:spacing w:val="30"/>
-          <w:sz w:val="40"/>
-          <w:szCs w:val="40"/>
-        </w:rPr>
-        <w:t>na</w:t>
-      </w:r>
     </w:p>
     <w:p>
       <w:pPr>
@@ -126,7 +48,7 @@
         <w:rPr>
           <w:rFonts w:ascii="Macedonian Unicorn" w:hAnsi="Macedonian Unicorn" w:cs="Calibri"/>
           <w:spacing w:val="60"/>
-          <w:sz w:val="72"/>
+          <w:sz w:val="96"/>
           <w:szCs w:val="40"/>
           <w14:shadow w14:blurRad="50800" w14:dist="38100" w14:dir="10800000" w14:sx="100000" w14:sy="100000" w14:kx="0" w14:ky="0" w14:algn="r">
             <w14:srgbClr w14:val="000000">
@@ -139,7 +61,7 @@
         <w:rPr>
           <w:rFonts w:ascii="Macedonian Unicorn" w:hAnsi="Macedonian Unicorn" w:cs="Calibri"/>
           <w:spacing w:val="60"/>
-          <w:sz w:val="72"/>
+          <w:sz w:val="96"/>
           <w:szCs w:val="40"/>
           <w14:shadow w14:blurRad="50800" w14:dist="38100" w14:dir="10800000" w14:sx="100000" w14:sy="100000" w14:kx="0" w14:ky="0" w14:algn="r">
             <w14:srgbClr w14:val="000000">
@@ -147,8 +69,60 @@
             </w14:srgbClr>
           </w14:shadow>
         </w:rPr>
-        <w:t>Petko Petkov</w:t>
-      </w:r>
+        <w:t>POFALNICA</w:t>
+      </w:r>
+    </w:p>
+    <w:p>
+      <w:pPr>
+        <w:jc w:val="center"/>
+        <w:rPr>
+          <w:rFonts w:ascii="Macedonian Unicorn" w:hAnsi="Macedonian Unicorn" w:cs="Calibri"/>
+          <w:spacing w:val="30"/>
+          <w:sz w:val="40"/>
+          <w:szCs w:val="40"/>
+        </w:rPr>
+      </w:pPr>
+      <w:r>
+        <w:rPr>
+          <w:rFonts w:ascii="Macedonian Unicorn" w:hAnsi="Macedonian Unicorn" w:cs="Calibri"/>
+          <w:sz w:val="40"/>
+          <w:szCs w:val="40"/>
+        </w:rPr>
+        <w:t>dodelena na</w:t>
+      </w:r>
+    </w:p>
+    <w:p>
+      <w:pPr>
+        <w:spacing w:after="20"/>
+        <w:jc w:val="center"/>
+        <w:rPr>
+          <w:rFonts w:ascii="Macedonian Unicorn" w:hAnsi="Macedonian Unicorn" w:cs="Calibri"/>
+          <w:spacing w:val="60"/>
+          <w:sz w:val="96"/>
+          <w:szCs w:val="40"/>
+          <w14:shadow w14:blurRad="50800" w14:dist="38100" w14:dir="10800000" w14:sx="100000" w14:sy="100000" w14:kx="0" w14:ky="0" w14:algn="r">
+            <w14:srgbClr w14:val="000000">
+              <w14:alpha w14:val="60000"/>
+            </w14:srgbClr>
+          </w14:shadow>
+        </w:rPr>
+      </w:pPr>
+      <w:bookmarkStart w:id="1" w:name="StudentName"/>
+      <w:r>
+        <w:rPr>
+          <w:rFonts w:ascii="Macedonian Unicorn" w:hAnsi="Macedonian Unicorn" w:cs="Calibri"/>
+          <w:spacing w:val="60"/>
+          <w:sz w:val="96"/>
+          <w:szCs w:val="40"/>
+          <w14:shadow w14:blurRad="50800" w14:dist="38100" w14:dir="10800000" w14:sx="100000" w14:sy="100000" w14:kx="0" w14:ky="0" w14:algn="r">
+            <w14:srgbClr w14:val="000000">
+              <w14:alpha w14:val="60000"/>
+            </w14:srgbClr>
+          </w14:shadow>
+        </w:rPr>
+        <w:t>Riste Ristevski</w:t>
+      </w:r>
+      <w:bookmarkEnd w:id="1"/>
     </w:p>
     <w:p>
       <w:pPr>
@@ -168,38 +142,16 @@
           <w:sz w:val="40"/>
           <w:szCs w:val="40"/>
         </w:rPr>
-        <w:t xml:space="preserve">roden na </w:t>
-      </w:r>
-      <w:r>
-        <w:rPr>
-          <w:rFonts w:ascii="Macedonian Unicorn" w:hAnsi="Macedonian Unicorn" w:cs="Calibri"/>
-          <w:b/>
-          <w:spacing w:val="30"/>
-          <w:sz w:val="40"/>
-          <w:szCs w:val="40"/>
-          <w:u w:val="single"/>
-        </w:rPr>
-        <w:t>22.09.2000</w:t>
-      </w:r>
-      <w:r>
-        <w:rPr>
-          <w:rFonts w:ascii="Macedonian Unicorn" w:hAnsi="Macedonian Unicorn" w:cs="Calibri"/>
-          <w:spacing w:val="30"/>
-          <w:sz w:val="40"/>
-          <w:szCs w:val="40"/>
-        </w:rPr>
-        <w:t xml:space="preserve"> vo </w:t>
-      </w:r>
-      <w:r>
-        <w:rPr>
-          <w:rFonts w:ascii="Macedonian Unicorn" w:hAnsi="Macedonian Unicorn" w:cs="Calibri"/>
-          <w:b/>
-          <w:spacing w:val="30"/>
-          <w:sz w:val="40"/>
-          <w:szCs w:val="40"/>
-          <w:u w:val="single"/>
-        </w:rPr>
-        <w:t>Kavadarci</w:t>
+        <w:t xml:space="preserve">Za </w:t>
+      </w:r>
+      <w:r>
+        <w:rPr>
+          <w:rFonts w:ascii="Macedonian Unicorn" w:hAnsi="Macedonian Unicorn" w:cs="Calibri"/>
+          <w:spacing w:val="30"/>
+          <w:sz w:val="40"/>
+          <w:szCs w:val="40"/>
+        </w:rPr>
+        <w:t>u~estvo na godi{niot natprevar na najdobri u~enici</w:t>
       </w:r>
     </w:p>
     <w:p>
@@ -220,16 +172,89 @@
           <w:sz w:val="40"/>
           <w:szCs w:val="40"/>
         </w:rPr>
-        <w:t xml:space="preserve">Za </w:t>
-      </w:r>
-      <w:r>
-        <w:rPr>
-          <w:rFonts w:ascii="Macedonian Unicorn" w:hAnsi="Macedonian Unicorn" w:cs="Calibri"/>
-          <w:spacing w:val="30"/>
-          <w:sz w:val="40"/>
-          <w:szCs w:val="40"/>
-        </w:rPr>
-        <w:t>uspe{no zavr{ena</w:t>
+        <w:t xml:space="preserve">po </w:t>
+      </w:r>
+      <w:bookmarkStart w:id="2" w:name="Language"/>
+      <w:r>
+        <w:rPr>
+          <w:rFonts w:ascii="Macedonian Unicorn" w:hAnsi="Macedonian Unicorn" w:cs="Calibri"/>
+          <w:b/>
+          <w:spacing w:val="30"/>
+          <w:sz w:val="40"/>
+          <w:szCs w:val="40"/>
+          <w:u w:val="single"/>
+        </w:rPr>
+        <w:t>Angliski</w:t>
+      </w:r>
+      <w:bookmarkEnd w:id="2"/>
+      <w:r>
+        <w:rPr>
+          <w:rFonts w:ascii="Macedonian Unicorn" w:hAnsi="Macedonian Unicorn" w:cs="Calibri"/>
+          <w:b/>
+          <w:spacing w:val="30"/>
+          <w:sz w:val="40"/>
+          <w:szCs w:val="40"/>
+          <w:u w:val="single"/>
+        </w:rPr>
+        <w:t xml:space="preserve"> jazik</w:t>
+      </w:r>
+      <w:r>
+        <w:rPr>
+          <w:rFonts w:ascii="Macedonian Unicorn" w:hAnsi="Macedonian Unicorn" w:cs="Calibri"/>
+          <w:b/>
+          <w:spacing w:val="30"/>
+          <w:sz w:val="40"/>
+          <w:szCs w:val="40"/>
+          <w:u w:val="single"/>
+        </w:rPr>
+        <w:t xml:space="preserve"> </w:t>
+      </w:r>
+      <w:r>
+        <w:rPr>
+          <w:rFonts w:ascii="Macedonian Unicorn" w:hAnsi="Macedonian Unicorn" w:cs="Calibri"/>
+          <w:spacing w:val="30"/>
+          <w:sz w:val="40"/>
+          <w:szCs w:val="40"/>
+        </w:rPr>
+        <w:t xml:space="preserve">(kategorija </w:t>
+      </w:r>
+      <w:bookmarkStart w:id="3" w:name="Level"/>
+      <w:r>
+        <w:rPr>
+          <w:rFonts w:cstheme="minorHAnsi"/>
+          <w:spacing w:val="30"/>
+          <w:sz w:val="40"/>
+          <w:szCs w:val="40"/>
+        </w:rPr>
+        <w:t>III</w:t>
+      </w:r>
+      <w:bookmarkEnd w:id="3"/>
+      <w:r>
+        <w:rPr>
+          <w:rFonts w:ascii="Macedonian Unicorn" w:hAnsi="Macedonian Unicorn" w:cs="Calibri"/>
+          <w:spacing w:val="30"/>
+          <w:sz w:val="40"/>
+          <w:szCs w:val="40"/>
+        </w:rPr>
+        <w:t xml:space="preserve"> </w:t>
+      </w:r>
+      <w:r>
+        <w:rPr>
+          <w:rFonts w:ascii="Macedonian Unicorn" w:hAnsi="Macedonian Unicorn" w:cs="Calibri"/>
+          <w:spacing w:val="30"/>
+          <w:sz w:val="40"/>
+          <w:szCs w:val="40"/>
+        </w:rPr>
+        <w:t>oddelenie</w:t>
+      </w:r>
+      <w:r>
+        <w:rPr>
+          <w:rFonts w:ascii="Macedonian Unicorn" w:hAnsi="Macedonian Unicorn" w:cs="Calibri"/>
+          <w:spacing w:val="30"/>
+          <w:sz w:val="40"/>
+          <w:szCs w:val="40"/>
+        </w:rPr>
+        <w:t>)</w:t>
       </w:r>
     </w:p>
     <w:p>
@@ -250,29 +275,17 @@
           <w:sz w:val="40"/>
           <w:szCs w:val="40"/>
         </w:rPr>
-        <w:t xml:space="preserve">standardna obuka po </w:t>
-      </w:r>
-      <w:r>
-        <w:rPr>
-          <w:rFonts w:ascii="Macedonian Unicorn" w:hAnsi="Macedonian Unicorn" w:cs="Calibri"/>
+        <w:t xml:space="preserve">vo organizacija na edukativniot centar </w:t>
+      </w:r>
+      <w:r>
+        <w:rPr>
+          <w:rFonts w:ascii="Times New Roman" w:hAnsi="Times New Roman" w:cs="Times New Roman"/>
           <w:b/>
           <w:spacing w:val="30"/>
           <w:sz w:val="40"/>
           <w:szCs w:val="40"/>
-          <w:u w:val="single"/>
-        </w:rPr>
-        <w:t>Germanski</w:t>
-      </w:r>
-      <w:r>
-        <w:rPr>
-          <w:rFonts w:ascii="Macedonian Unicorn" w:hAnsi="Macedonian Unicorn" w:cs="Calibri"/>
-          <w:b/>
-          <w:spacing w:val="30"/>
-          <w:sz w:val="40"/>
-          <w:szCs w:val="40"/>
-          <w:u w:val="single"/>
-        </w:rPr>
-        <w:t xml:space="preserve"> jazik</w:t>
+        </w:rPr>
+        <w:t>NEXT LEVEL</w:t>
       </w:r>
     </w:p>
     <w:p>
@@ -281,11 +294,9 @@
         <w:jc w:val="center"/>
         <w:rPr>
           <w:rFonts w:ascii="Macedonian Unicorn" w:hAnsi="Macedonian Unicorn" w:cs="Calibri"/>
-          <w:b/>
-          <w:spacing w:val="30"/>
-          <w:sz w:val="40"/>
-          <w:szCs w:val="40"/>
-          <w:u w:val="single"/>
+          <w:spacing w:val="30"/>
+          <w:sz w:val="40"/>
+          <w:szCs w:val="40"/>
         </w:rPr>
       </w:pPr>
       <w:r>
@@ -295,150 +306,19 @@
           <w:sz w:val="40"/>
           <w:szCs w:val="40"/>
         </w:rPr>
-        <w:t>nivo</w:t>
-      </w:r>
-      <w:r>
-        <w:rPr>
-          <w:rFonts w:ascii="Macedonian Unicorn" w:hAnsi="Macedonian Unicorn" w:cs="Calibri"/>
-          <w:spacing w:val="30"/>
-          <w:sz w:val="40"/>
-          <w:szCs w:val="40"/>
-        </w:rPr>
-        <w:t>:</w:t>
-      </w:r>
-      <w:r>
-        <w:rPr>
-          <w:rFonts w:ascii="Macedonian Unicorn" w:hAnsi="Macedonian Unicorn" w:cs="Calibri"/>
-          <w:spacing w:val="30"/>
-          <w:sz w:val="40"/>
-          <w:szCs w:val="40"/>
-        </w:rPr>
-        <w:t xml:space="preserve"> </w:t>
-      </w:r>
-      <w:r>
-        <w:rPr>
-          <w:rFonts w:cstheme="minorHAnsi"/>
-          <w:b/>
-          <w:i/>
-          <w:spacing w:val="30"/>
-          <w:sz w:val="40"/>
-          <w:szCs w:val="40"/>
-          <w:u w:val="single"/>
-        </w:rPr>
-        <w:t>B2.1-Intermediate</w:t>
-      </w:r>
-      <w:r>
-        <w:rPr>
-          <w:rFonts w:ascii="Macedonian Unicorn" w:hAnsi="Macedonian Unicorn" w:cs="Calibri"/>
-          <w:b/>
-          <w:spacing w:val="30"/>
-          <w:sz w:val="40"/>
-          <w:szCs w:val="40"/>
-          <w:u w:val="single"/>
-        </w:rPr>
-        <w:t xml:space="preserve"> (</w:t>
-      </w:r>
-      <w:r>
-        <w:rPr>
-          <w:rFonts w:cstheme="minorHAnsi"/>
-          <w:b/>
-          <w:spacing w:val="30"/>
-          <w:sz w:val="40"/>
-          <w:szCs w:val="40"/>
-          <w:u w:val="single"/>
-        </w:rPr>
-        <w:t>III</w:t>
-      </w:r>
-      <w:r>
-        <w:rPr>
-          <w:rFonts w:ascii="Macedonian Unicorn" w:hAnsi="Macedonian Unicorn" w:cs="Calibri"/>
-          <w:b/>
-          <w:spacing w:val="30"/>
-          <w:sz w:val="40"/>
-          <w:szCs w:val="40"/>
-          <w:u w:val="single"/>
-        </w:rPr>
-        <w:t xml:space="preserve"> stepen)</w:t>
-      </w:r>
-    </w:p>
-    <w:p>
-      <w:pPr>
-        <w:spacing w:after="20" w:line="240" w:lineRule="auto"/>
-        <w:jc w:val="center"/>
-        <w:rPr>
-          <w:rFonts w:ascii="Macedonian Unicorn" w:hAnsi="Macedonian Unicorn" w:cs="Calibri"/>
-          <w:spacing w:val="30"/>
-          <w:sz w:val="40"/>
-          <w:szCs w:val="40"/>
-        </w:rPr>
-      </w:pPr>
-      <w:r>
-        <w:rPr>
-          <w:rFonts w:ascii="Macedonian Unicorn" w:hAnsi="Macedonian Unicorn" w:cs="Calibri"/>
-          <w:spacing w:val="30"/>
-          <w:sz w:val="40"/>
-          <w:szCs w:val="40"/>
-        </w:rPr>
-        <w:t xml:space="preserve">Fond na ~asovi: </w:t>
-      </w:r>
-      <w:r>
-        <w:rPr>
-          <w:rFonts w:ascii="Macedonian Unicorn" w:hAnsi="Macedonian Unicorn" w:cs="Calibri"/>
-          <w:b/>
-          <w:spacing w:val="30"/>
-          <w:sz w:val="40"/>
-          <w:szCs w:val="40"/>
-          <w:u w:val="single"/>
-        </w:rPr>
-        <w:t>32</w:t>
-      </w:r>
-      <w:r>
-        <w:rPr>
-          <w:rFonts w:ascii="Macedonian Unicorn" w:hAnsi="Macedonian Unicorn" w:cs="Calibri"/>
-          <w:spacing w:val="30"/>
-          <w:sz w:val="40"/>
-          <w:szCs w:val="40"/>
-        </w:rPr>
-        <w:t xml:space="preserve"> </w:t>
-      </w:r>
-      <w:r>
-        <w:rPr>
-          <w:rFonts w:ascii="Macedonian Unicorn" w:hAnsi="Macedonian Unicorn" w:cs="Calibri"/>
-          <w:spacing w:val="30"/>
-          <w:sz w:val="40"/>
-          <w:szCs w:val="40"/>
-        </w:rPr>
-        <w:t xml:space="preserve">vo period od </w:t>
-      </w:r>
-      <w:r>
-        <w:rPr>
-          <w:rFonts w:ascii="Macedonian Unicorn" w:hAnsi="Macedonian Unicorn" w:cs="Calibri"/>
-          <w:spacing w:val="30"/>
-          <w:sz w:val="40"/>
-          <w:szCs w:val="40"/>
-          <w:u w:val="single"/>
-        </w:rPr>
-        <w:t>15.09.2016</w:t>
-      </w:r>
-      <w:r>
-        <w:rPr>
-          <w:rFonts w:ascii="Macedonian Unicorn" w:hAnsi="Macedonian Unicorn" w:cs="Calibri"/>
-          <w:spacing w:val="30"/>
-          <w:sz w:val="40"/>
-          <w:szCs w:val="40"/>
-        </w:rPr>
-        <w:t xml:space="preserve"> do </w:t>
-      </w:r>
-      <w:r>
-        <w:rPr>
-          <w:rFonts w:ascii="Macedonian Unicorn" w:hAnsi="Macedonian Unicorn" w:cs="Calibri"/>
-          <w:spacing w:val="30"/>
-          <w:sz w:val="40"/>
-          <w:szCs w:val="40"/>
-          <w:u w:val="single"/>
-        </w:rPr>
-        <w:t>30.12.2016</w:t>
-      </w:r>
+        <w:t xml:space="preserve">odr`an na </w:t>
+      </w:r>
+      <w:bookmarkStart w:id="4" w:name="DateOfPrint"/>
+      <w:r>
+        <w:rPr>
+          <w:rFonts w:ascii="Macedonian Unicorn" w:hAnsi="Macedonian Unicorn" w:cs="Calibri"/>
+          <w:spacing w:val="30"/>
+          <w:sz w:val="40"/>
+          <w:szCs w:val="40"/>
+        </w:rPr>
+        <w:t>01.01.1900</w:t>
+      </w:r>
+      <w:bookmarkEnd w:id="4"/>
     </w:p>
     <w:p>
       <w:pPr>
@@ -453,6 +333,126 @@
       <w:r>
         <w:rPr>
           <w:rFonts w:ascii="Macedonian Unicorn" w:hAnsi="Macedonian Unicorn" w:cs="Calibri"/>
+          <w:spacing w:val="30"/>
+          <w:sz w:val="40"/>
+          <w:szCs w:val="40"/>
+        </w:rPr>
+        <w:t xml:space="preserve">   </w:t>
+      </w:r>
+      <w:r>
+        <w:rPr>
+          <w:rFonts w:ascii="Macedonian Unicorn" w:hAnsi="Macedonian Unicorn" w:cs="Calibri"/>
+          <w:spacing w:val="30"/>
+          <w:sz w:val="36"/>
+          <w:szCs w:val="40"/>
+        </w:rPr>
+        <w:tab/>
+      </w:r>
+      <w:r>
+        <w:rPr>
+          <w:rFonts w:ascii="Macedonian Unicorn" w:hAnsi="Macedonian Unicorn" w:cs="Calibri"/>
+          <w:spacing w:val="30"/>
+          <w:sz w:val="36"/>
+          <w:szCs w:val="40"/>
+        </w:rPr>
+        <w:tab/>
+      </w:r>
+      <w:r>
+        <w:rPr>
+          <w:rFonts w:ascii="Macedonian Unicorn" w:hAnsi="Macedonian Unicorn" w:cs="Calibri"/>
+          <w:spacing w:val="30"/>
+          <w:sz w:val="36"/>
+          <w:szCs w:val="40"/>
+        </w:rPr>
+        <w:tab/>
+      </w:r>
+      <w:r>
+        <w:rPr>
+          <w:rFonts w:ascii="Macedonian Unicorn" w:hAnsi="Macedonian Unicorn" w:cs="Calibri"/>
+          <w:spacing w:val="30"/>
+          <w:sz w:val="36"/>
+          <w:szCs w:val="40"/>
+        </w:rPr>
+        <w:tab/>
+      </w:r>
+      <w:r>
+        <w:rPr>
+          <w:rFonts w:ascii="Macedonian Unicorn" w:hAnsi="Macedonian Unicorn" w:cs="Calibri"/>
+          <w:spacing w:val="30"/>
+          <w:sz w:val="36"/>
+          <w:szCs w:val="40"/>
+        </w:rPr>
+        <w:tab/>
+      </w:r>
+      <w:r>
+        <w:rPr>
+          <w:rFonts w:ascii="Macedonian Unicorn" w:hAnsi="Macedonian Unicorn" w:cs="Calibri"/>
+          <w:spacing w:val="30"/>
+          <w:sz w:val="36"/>
+          <w:szCs w:val="40"/>
+        </w:rPr>
+        <w:tab/>
+      </w:r>
+      <w:r>
+        <w:rPr>
+          <w:rFonts w:ascii="Macedonian Unicorn" w:hAnsi="Macedonian Unicorn" w:cs="Calibri"/>
+          <w:spacing w:val="30"/>
+          <w:sz w:val="36"/>
+          <w:szCs w:val="40"/>
+        </w:rPr>
+        <w:tab/>
+      </w:r>
+      <w:r>
+        <w:rPr>
+          <w:rFonts w:ascii="Macedonian Unicorn" w:hAnsi="Macedonian Unicorn" w:cs="Calibri"/>
+          <w:spacing w:val="30"/>
+          <w:sz w:val="36"/>
+          <w:szCs w:val="40"/>
+        </w:rPr>
+        <w:tab/>
+      </w:r>
+      <w:r>
+        <w:rPr>
+          <w:rFonts w:ascii="Macedonian Unicorn" w:hAnsi="Macedonian Unicorn" w:cs="Calibri"/>
+          <w:spacing w:val="30"/>
+          <w:sz w:val="36"/>
+          <w:szCs w:val="40"/>
+        </w:rPr>
+        <w:tab/>
+      </w:r>
+      <w:r>
+        <w:rPr>
+          <w:rFonts w:ascii="Macedonian Unicorn" w:hAnsi="Macedonian Unicorn" w:cs="Calibri"/>
+          <w:spacing w:val="30"/>
+          <w:sz w:val="36"/>
+          <w:szCs w:val="40"/>
+        </w:rPr>
+        <w:tab/>
+      </w:r>
+      <w:r>
+        <w:rPr>
+          <w:rFonts w:ascii="Macedonian Unicorn" w:hAnsi="Macedonian Unicorn" w:cs="Calibri"/>
+          <w:spacing w:val="30"/>
+          <w:sz w:val="36"/>
+          <w:szCs w:val="40"/>
+        </w:rPr>
+        <w:tab/>
+        <w:t xml:space="preserve">  </w:t>
+      </w:r>
+    </w:p>
+    <w:p>
+      <w:pPr>
+        <w:spacing w:after="120"/>
+        <w:rPr>
+          <w:rFonts w:ascii="Macedonian Unicorn" w:hAnsi="Macedonian Unicorn" w:cs="Calibri"/>
+          <w:spacing w:val="30"/>
+          <w:sz w:val="40"/>
+          <w:szCs w:val="40"/>
+        </w:rPr>
+      </w:pPr>
+      <w:r>
+        <w:rPr>
+          <w:rFonts w:ascii="Macedonian Unicorn" w:hAnsi="Macedonian Unicorn" w:cs="Calibri"/>
           <w:noProof/>
           <w:spacing w:val="30"/>
           <w:sz w:val="40"/>
@@ -461,13 +461,13 @@
         <mc:AlternateContent>
           <mc:Choice Requires="wps">
             <w:drawing>
-              <wp:anchor distT="45720" distB="45720" distL="114300" distR="114300" simplePos="0" relativeHeight="251659264" behindDoc="0" locked="0" layoutInCell="1" allowOverlap="1" wp14:anchorId="11074EFB" wp14:editId="606DAAB4">
+              <wp:anchor distT="45720" distB="45720" distL="114300" distR="114300" simplePos="0" relativeHeight="251659264" behindDoc="0" locked="0" layoutInCell="1" allowOverlap="1" wp14:anchorId="4279197B" wp14:editId="3AD36DC8">
                 <wp:simplePos x="0" y="0"/>
                 <wp:positionH relativeFrom="margin">
-                  <wp:align>right</wp:align>
+                  <wp:posOffset>5867400</wp:posOffset>
                 </wp:positionH>
                 <wp:positionV relativeFrom="paragraph">
-                  <wp:posOffset>158115</wp:posOffset>
+                  <wp:posOffset>234950</wp:posOffset>
                 </wp:positionV>
                 <wp:extent cx="2004060" cy="1404620"/>
                 <wp:effectExtent l="0" t="0" r="0" b="0"/>
@@ -575,10 +575,10 @@
                                 <w:szCs w:val="40"/>
                               </w:rPr>
                               <w:drawing>
-                                <wp:inline distT="0" distB="0" distL="0" distR="0">
+                                <wp:inline distT="0" distB="0" distL="0" distR="0" wp14:anchorId="3A7BF759" wp14:editId="40CCE913">
                                   <wp:extent cx="1812290" cy="6021"/>
                                   <wp:effectExtent l="0" t="0" r="0" b="0"/>
-                                  <wp:docPr id="2" name="Picture 2"/>
+                                  <wp:docPr id="3" name="Picture 3"/>
                                   <wp:cNvGraphicFramePr>
                                     <a:graphicFrameLocks xmlns:a="http://schemas.openxmlformats.org/drawingml/2006/main" noChangeAspect="1"/>
                                   </wp:cNvGraphicFramePr>
@@ -643,11 +643,11 @@
           </mc:Choice>
           <mc:Fallback>
             <w:pict>
-              <v:shapetype w14:anchorId="11074EFB" id="_x0000_t202" coordsize="21600,21600" o:spt="202" path="m,l,21600r21600,l21600,xe">
+              <v:shapetype w14:anchorId="4279197B" id="_x0000_t202" coordsize="21600,21600" o:spt="202" path="m,l,21600r21600,l21600,xe">
                 <v:stroke joinstyle="miter"/>
                 <v:path gradientshapeok="t" o:connecttype="rect"/>
               </v:shapetype>
-              <v:shape id="Text Box 2" o:spid="_x0000_s1026" type="#_x0000_t202" style="position:absolute;margin-left:106.6pt;margin-top:12.45pt;width:157.8pt;height:110.6pt;z-index:251659264;visibility:visible;mso-wrap-style:square;mso-width-percent:0;mso-height-percent:200;mso-wrap-distance-left:9pt;mso-wrap-distance-top:3.6pt;mso-wrap-distance-right:9pt;mso-wrap-distance-bottom:3.6pt;mso-position-horizontal:right;mso-position-horizontal-relative:margin;mso-position-vertical:absolute;mso-position-vertical-relative:text;mso-width-percent:0;mso-height-percent:200;mso-width-relative:margin;mso-height-relative:margin;v-text-anchor:top" o:gfxdata="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" stroked="f">
+              <v:shape id="Text Box 2" o:spid="_x0000_s1026" type="#_x0000_t202" style="position:absolute;margin-left:462pt;margin-top:18.5pt;width:157.8pt;height:110.6pt;z-index:251659264;visibility:visible;mso-wrap-style:square;mso-width-percent:0;mso-height-percent:200;mso-wrap-distance-left:9pt;mso-wrap-distance-top:3.6pt;mso-wrap-distance-right:9pt;mso-wrap-distance-bottom:3.6pt;mso-position-horizontal:absolute;mso-position-horizontal-relative:margin;mso-position-vertical:absolute;mso-position-vertical-relative:text;mso-width-percent:0;mso-height-percent:200;mso-width-relative:margin;mso-height-relative:margin;v-text-anchor:top" o:gfxdata="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" stroked="f">
                 <v:textbox style="mso-fit-shape-to-text:t">
                   <w:txbxContent>
                     <w:p>
@@ -723,10 +723,10 @@
                           <w:szCs w:val="40"/>
                         </w:rPr>
                         <w:drawing>
-                          <wp:inline distT="0" distB="0" distL="0" distR="0">
+                          <wp:inline distT="0" distB="0" distL="0" distR="0" wp14:anchorId="3A7BF759" wp14:editId="40CCE913">
                             <wp:extent cx="1812290" cy="6021"/>
                             <wp:effectExtent l="0" t="0" r="0" b="0"/>
-                            <wp:docPr id="2" name="Picture 2"/>
+                            <wp:docPr id="3" name="Picture 3"/>
                             <wp:cNvGraphicFramePr>
                               <a:graphicFrameLocks xmlns:a="http://schemas.openxmlformats.org/drawingml/2006/main" noChangeAspect="1"/>
                             </wp:cNvGraphicFramePr>
@@ -787,162 +787,6 @@
           <w:sz w:val="40"/>
           <w:szCs w:val="40"/>
         </w:rPr>
-        <w:t xml:space="preserve">   </w:t>
-      </w:r>
-      <w:r>
-        <w:rPr>
-          <w:rFonts w:ascii="Macedonian Unicorn" w:hAnsi="Macedonian Unicorn" w:cs="Calibri"/>
-          <w:spacing w:val="30"/>
-          <w:sz w:val="36"/>
-          <w:szCs w:val="40"/>
-        </w:rPr>
-        <w:t>Profesor</w:t>
-      </w:r>
-      <w:r>
-        <w:rPr>
-          <w:rFonts w:ascii="Macedonian Unicorn" w:hAnsi="Macedonian Unicorn" w:cs="Calibri"/>
-          <w:spacing w:val="30"/>
-          <w:sz w:val="36"/>
-          <w:szCs w:val="40"/>
-        </w:rPr>
-        <w:tab/>
-      </w:r>
-      <w:r>
-        <w:rPr>
-          <w:rFonts w:ascii="Macedonian Unicorn" w:hAnsi="Macedonian Unicorn" w:cs="Calibri"/>
-          <w:spacing w:val="30"/>
-          <w:sz w:val="36"/>
-          <w:szCs w:val="40"/>
-        </w:rPr>
-        <w:tab/>
-      </w:r>
-      <w:r>
-        <w:rPr>
-          <w:rFonts w:ascii="Macedonian Unicorn" w:hAnsi="Macedonian Unicorn" w:cs="Calibri"/>
-          <w:spacing w:val="30"/>
-          <w:sz w:val="36"/>
-          <w:szCs w:val="40"/>
-        </w:rPr>
-        <w:tab/>
-      </w:r>
-      <w:r>
-        <w:rPr>
-          <w:rFonts w:ascii="Macedonian Unicorn" w:hAnsi="Macedonian Unicorn" w:cs="Calibri"/>
-          <w:spacing w:val="30"/>
-          <w:sz w:val="36"/>
-          <w:szCs w:val="40"/>
-        </w:rPr>
-        <w:tab/>
-      </w:r>
-      <w:r>
-        <w:rPr>
-          <w:rFonts w:ascii="Macedonian Unicorn" w:hAnsi="Macedonian Unicorn" w:cs="Calibri"/>
-          <w:spacing w:val="30"/>
-          <w:sz w:val="36"/>
-          <w:szCs w:val="40"/>
-        </w:rPr>
-        <w:tab/>
-      </w:r>
-      <w:r>
-        <w:rPr>
-          <w:rFonts w:ascii="Macedonian Unicorn" w:hAnsi="Macedonian Unicorn" w:cs="Calibri"/>
-          <w:spacing w:val="30"/>
-          <w:sz w:val="36"/>
-          <w:szCs w:val="40"/>
-        </w:rPr>
-        <w:tab/>
-      </w:r>
-      <w:r>
-        <w:rPr>
-          <w:rFonts w:ascii="Macedonian Unicorn" w:hAnsi="Macedonian Unicorn" w:cs="Calibri"/>
-          <w:spacing w:val="30"/>
-          <w:sz w:val="36"/>
-          <w:szCs w:val="40"/>
-        </w:rPr>
-        <w:tab/>
-      </w:r>
-      <w:r>
-        <w:rPr>
-          <w:rFonts w:ascii="Macedonian Unicorn" w:hAnsi="Macedonian Unicorn" w:cs="Calibri"/>
-          <w:spacing w:val="30"/>
-          <w:sz w:val="36"/>
-          <w:szCs w:val="40"/>
-        </w:rPr>
-        <w:tab/>
-      </w:r>
-      <w:r>
-        <w:rPr>
-          <w:rFonts w:ascii="Macedonian Unicorn" w:hAnsi="Macedonian Unicorn" w:cs="Calibri"/>
-          <w:spacing w:val="30"/>
-          <w:sz w:val="36"/>
-          <w:szCs w:val="40"/>
-        </w:rPr>
-        <w:tab/>
-      </w:r>
-      <w:r>
-        <w:rPr>
-          <w:rFonts w:ascii="Macedonian Unicorn" w:hAnsi="Macedonian Unicorn" w:cs="Calibri"/>
-          <w:spacing w:val="30"/>
-          <w:sz w:val="36"/>
-          <w:szCs w:val="40"/>
-        </w:rPr>
-        <w:tab/>
-      </w:r>
-      <w:r>
-        <w:rPr>
-          <w:rFonts w:ascii="Macedonian Unicorn" w:hAnsi="Macedonian Unicorn" w:cs="Calibri"/>
-          <w:spacing w:val="30"/>
-          <w:sz w:val="36"/>
-          <w:szCs w:val="40"/>
-        </w:rPr>
-        <w:tab/>
-        <w:t xml:space="preserve">  </w:t>
-      </w:r>
-    </w:p>
-    <w:p>
-      <w:pPr>
-        <w:spacing w:after="120"/>
-        <w:rPr>
-          <w:rFonts w:ascii="Macedonian Unicorn" w:hAnsi="Macedonian Unicorn" w:cs="Calibri"/>
-          <w:spacing w:val="30"/>
-          <w:sz w:val="40"/>
-          <w:szCs w:val="40"/>
-        </w:rPr>
-      </w:pPr>
-      <w:r>
-        <w:rPr>
-          <w:rFonts w:ascii="Macedonian Unicorn" w:hAnsi="Macedonian Unicorn" w:cs="Calibri"/>
-          <w:spacing w:val="30"/>
-          <w:sz w:val="36"/>
-          <w:szCs w:val="40"/>
-        </w:rPr>
-        <w:t xml:space="preserve"> </w:t>
-      </w:r>
-      <w:r>
-        <w:rPr>
-          <w:rFonts w:ascii="Macedonian Unicorn" w:hAnsi="Macedonian Unicorn" w:cs="Calibri"/>
-          <w:spacing w:val="30"/>
-          <w:sz w:val="32"/>
-          <w:szCs w:val="40"/>
-        </w:rPr>
-        <w:t>Mimi Ta{eva</w:t>
-      </w:r>
-      <w:r>
-        <w:rPr>
-          <w:rFonts w:ascii="Macedonian Unicorn" w:hAnsi="Macedonian Unicorn" w:cs="Calibri"/>
-          <w:spacing w:val="30"/>
-          <w:sz w:val="32"/>
-          <w:szCs w:val="40"/>
-        </w:rPr>
-        <w:tab/>
-      </w:r>
-      <w:r>
-        <w:rPr>
-          <w:rFonts w:ascii="Macedonian Unicorn" w:hAnsi="Macedonian Unicorn" w:cs="Calibri"/>
-          <w:spacing w:val="30"/>
-          <w:sz w:val="40"/>
-          <w:szCs w:val="40"/>
-        </w:rPr>
         <w:tab/>
       </w:r>
       <w:r>
@@ -1038,97 +882,6 @@
           <w:szCs w:val="40"/>
         </w:rPr>
       </w:pPr>
-      <w:r>
-        <w:rPr>
-          <w:rFonts w:ascii="Macedonian Unicorn" w:hAnsi="Macedonian Unicorn" w:cs="Calibri"/>
-          <w:noProof/>
-          <w:spacing w:val="30"/>
-          <w:sz w:val="40"/>
-          <w:szCs w:val="40"/>
-        </w:rPr>
-        <mc:AlternateContent>
-          <mc:Choice Requires="wps">
-            <w:drawing>
-              <wp:anchor distT="0" distB="0" distL="114300" distR="114300" simplePos="0" relativeHeight="251660288" behindDoc="0" locked="0" layoutInCell="1" allowOverlap="1">
-                <wp:simplePos x="0" y="0"/>
-                <wp:positionH relativeFrom="column">
-                  <wp:posOffset>-121920</wp:posOffset>
-                </wp:positionH>
-                <wp:positionV relativeFrom="paragraph">
-                  <wp:posOffset>259080</wp:posOffset>
-                </wp:positionV>
-                <wp:extent cx="2019300" cy="0"/>
-                <wp:effectExtent l="0" t="0" r="19050" b="19050"/>
-                <wp:wrapNone/>
-                <wp:docPr id="1" name="Straight Connector 1"/>
-                <wp:cNvGraphicFramePr/>
-                <a:graphic xmlns:a="http://schemas.openxmlformats.org/drawingml/2006/main">
-                  <a:graphicData uri="http://schemas.microsoft.com/office/word/2010/wordprocessingShape">
-                    <wps:wsp>
-                      <wps:cNvCnPr/>
-                      <wps:spPr>
-                        <a:xfrm>
-                          <a:off x="0" y="0"/>
-                          <a:ext cx="2019300" cy="0"/>
-                        </a:xfrm>
-                        <a:prstGeom prst="line">
-                          <a:avLst/>
-                        </a:prstGeom>
-                      </wps:spPr>
-                      <wps:style>
-                        <a:lnRef idx="1">
-                          <a:schemeClr val="dk1"/>
-                        </a:lnRef>
-                        <a:fillRef idx="0">
-                          <a:schemeClr val="dk1"/>
-                        </a:fillRef>
-                        <a:effectRef idx="0">
-                          <a:schemeClr val="dk1"/>
-                        </a:effectRef>
-                        <a:fontRef idx="minor">
-                          <a:schemeClr val="tx1"/>
-                        </a:fontRef>
-                      </wps:style>
-                      <wps:bodyPr/>
-                    </wps:wsp>
-                  </a:graphicData>
-                </a:graphic>
-                <wp14:sizeRelH relativeFrom="margin">
-                  <wp14:pctWidth>0</wp14:pctWidth>
-                </wp14:sizeRelH>
-                <wp14:sizeRelV relativeFrom="margin">
-                  <wp14:pctHeight>0</wp14:pctHeight>
-                </wp14:sizeRelV>
-              </wp:anchor>
-            </w:drawing>
-          </mc:Choice>
-          <mc:Fallback>
-            <w:pict>
-              <v:line w14:anchorId="1D8FFCE1" id="Straight Connector 1" o:spid="_x0000_s1026" style="position:absolute;z-index:251660288;visibility:visible;mso-wrap-style:square;mso-width-percent:0;mso-height-percent:0;mso-wrap-distance-left:9pt;mso-wrap-distance-top:0;mso-wrap-distance-right:9pt;mso-wrap-distance-bottom:0;mso-position-horizontal:absolute;mso-position-horizontal-relative:text;mso-position-vertical:absolute;mso-position-vertical-relative:text;mso-width-percent:0;mso-height-percent:0;mso-width-relative:margin;mso-height-relative:margin" from="-9.6pt,20.4pt" to="149.4pt,20.4pt" o:gfxdata="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" strokecolor="black [3200]" strokeweight=".5pt">
-                <v:stroke joinstyle="miter"/>
-              </v:line>
-            </w:pict>
-          </mc:Fallback>
-        </mc:AlternateContent>
-      </w:r>
-      <w:r>
-        <w:rPr>
-          <w:rFonts w:ascii="Macedonian Unicorn" w:hAnsi="Macedonian Unicorn" w:cs="Calibri"/>
-          <w:spacing w:val="30"/>
-          <w:sz w:val="40"/>
-          <w:szCs w:val="40"/>
-        </w:rPr>
-        <w:t xml:space="preserve">Kavadarci </w:t>
-      </w:r>
-      <w:r>
-        <w:rPr>
-          <w:rFonts w:ascii="Macedonian Unicorn" w:hAnsi="Macedonian Unicorn" w:cs="Calibri"/>
-          <w:spacing w:val="30"/>
-          <w:sz w:val="40"/>
-          <w:szCs w:val="40"/>
-        </w:rPr>
-        <w:t>30.12.2016</w:t>
-      </w:r>
       <w:r>
         <w:rPr>
           <w:rFonts w:ascii="Macedonian Unicorn" w:hAnsi="Macedonian Unicorn" w:cs="Calibri"/>
@@ -1848,7 +1601,7 @@
 </file>
 
 <file path=customXml/itemProps1.xml><?xml version="1.0" encoding="utf-8"?>
-<ds:datastoreItem xmlns:ds="http://schemas.openxmlformats.org/officeDocument/2006/customXml" ds:itemID="{A5B471B7-EE07-4C98-9B98-80604C5EF622}">
+<ds:datastoreItem xmlns:ds="http://schemas.openxmlformats.org/officeDocument/2006/customXml" ds:itemID="{7C43DC34-E578-4CE7-A111-42132E68DDCD}">
   <ds:schemaRefs>
     <ds:schemaRef ds:uri="http://schemas.openxmlformats.org/officeDocument/2006/bibliography"/>
   </ds:schemaRefs>

</xml_diff>